<commit_message>
calculate the whole price of goods
</commit_message>
<xml_diff>
--- a/public/caigou.docx
+++ b/public/caigou.docx
@@ -671,14 +671,14 @@
                 <w:rFonts w:ascii="宋体" w:hAnsi="宋体" w:hint="eastAsia"/>
                 <w:sz w:val="24"/>
               </w:rPr>
-              <w:t>{</w:t>
-            </w:r>
-            <w:r>
-              <w:rPr>
-                <w:rFonts w:ascii="宋体" w:hAnsi="宋体"/>
-                <w:sz w:val="24"/>
-              </w:rPr>
-              <w:t>total_price}</w:t>
+              <w:t>{goods_total</w:t>
+            </w:r>
+            <w:r>
+              <w:rPr>
+                <w:rFonts w:ascii="宋体" w:hAnsi="宋体"/>
+                <w:sz w:val="24"/>
+              </w:rPr>
+              <w:t>}</w:t>
             </w:r>
           </w:p>
         </w:tc>
@@ -778,6 +778,20 @@
                 <w:sz w:val="24"/>
               </w:rPr>
             </w:pPr>
+            <w:r>
+              <w:rPr>
+                <w:rFonts w:ascii="宋体" w:hAnsi="宋体" w:hint="eastAsia"/>
+                <w:sz w:val="24"/>
+              </w:rPr>
+              <w:t>{</w:t>
+            </w:r>
+            <w:r>
+              <w:rPr>
+                <w:rFonts w:ascii="宋体" w:hAnsi="宋体"/>
+                <w:sz w:val="24"/>
+              </w:rPr>
+              <w:t>total_price}</w:t>
+            </w:r>
           </w:p>
         </w:tc>
         <w:tc>

</xml_diff>